<commit_message>
Minor modifications    Documentation. Additional notes.
</commit_message>
<xml_diff>
--- a/doc/DEM2xyz_v_2_0_documentation_after_release_modifications_highlighted.docx
+++ b/doc/DEM2xyz_v_2_0_documentation_after_release_modifications_highlighted.docx
@@ -2163,25 +2163,7 @@
           <w:sz w:val="20"/>
           <w:szCs w:val="24"/>
         </w:rPr>
-        <w:t xml:space="preserve">This tutorial is completely described in </w:t>
-      </w:r>
-      <w:proofErr w:type="spellStart"/>
-      <w:r>
-        <w:rPr>
-          <w:rFonts w:ascii="Times New Roman" w:hAnsi="Times New Roman"/>
-          <w:sz w:val="20"/>
-          <w:szCs w:val="24"/>
-        </w:rPr>
-        <w:t>Amicarelli</w:t>
-      </w:r>
-      <w:proofErr w:type="spellEnd"/>
-      <w:r>
-        <w:rPr>
-          <w:rFonts w:ascii="Times New Roman" w:hAnsi="Times New Roman"/>
-          <w:sz w:val="20"/>
-          <w:szCs w:val="24"/>
-        </w:rPr>
-        <w:t xml:space="preserve"> et al. (2017</w:t>
+        <w:t>This tutorial is completely described in Amicarelli et al. (2017</w:t>
       </w:r>
       <w:r>
         <w:rPr>
@@ -2343,25 +2325,7 @@
           <w:sz w:val="20"/>
           <w:szCs w:val="24"/>
         </w:rPr>
-        <w:t xml:space="preserve">This tutorial is completely described in </w:t>
-      </w:r>
-      <w:proofErr w:type="spellStart"/>
-      <w:r>
-        <w:rPr>
-          <w:rFonts w:ascii="Times New Roman" w:hAnsi="Times New Roman"/>
-          <w:sz w:val="20"/>
-          <w:szCs w:val="24"/>
-        </w:rPr>
-        <w:t>Amicarelli</w:t>
-      </w:r>
-      <w:proofErr w:type="spellEnd"/>
-      <w:r>
-        <w:rPr>
-          <w:rFonts w:ascii="Times New Roman" w:hAnsi="Times New Roman"/>
-          <w:sz w:val="20"/>
-          <w:szCs w:val="24"/>
-        </w:rPr>
-        <w:t xml:space="preserve"> &amp; Agate (2017</w:t>
+        <w:t>This tutorial is completely described in Amicarelli &amp; Agate (2017</w:t>
       </w:r>
       <w:r>
         <w:rPr>
@@ -3157,7 +3121,29 @@
           <w:rPr>
             <w:sz w:val="20"/>
           </w:rPr>
-          <w:t>"Save Data&gt;.ply"</w:t>
+          <w:t>"Save Data&gt;</w:t>
+        </w:r>
+        <w:proofErr w:type="gramStart"/>
+        <w:r>
+          <w:rPr>
+            <w:sz w:val="20"/>
+          </w:rPr>
+          <w:t>.</w:t>
+        </w:r>
+        <w:proofErr w:type="spellStart"/>
+        <w:r>
+          <w:rPr>
+            <w:sz w:val="20"/>
+          </w:rPr>
+          <w:t>ply</w:t>
+        </w:r>
+        <w:proofErr w:type="spellEnd"/>
+        <w:proofErr w:type="gramEnd"/>
+        <w:r>
+          <w:rPr>
+            <w:sz w:val="20"/>
+          </w:rPr>
+          <w:t>"</w:t>
         </w:r>
       </w:ins>
       <w:r>
@@ -3166,8 +3152,230 @@
         </w:rPr>
         <w:t>.</w:t>
       </w:r>
-      <w:bookmarkStart w:id="11" w:name="_GoBack"/>
-      <w:bookmarkEnd w:id="11"/>
+    </w:p>
+    <w:p>
+      <w:pPr>
+        <w:spacing w:after="0" w:line="240" w:lineRule="auto"/>
+        <w:jc w:val="both"/>
+        <w:rPr>
+          <w:ins w:id="11" w:author="Amicarelli Andrea (RSE)" w:date="2020-11-25T14:16:00Z"/>
+          <w:rFonts w:ascii="Times New Roman" w:hAnsi="Times New Roman"/>
+          <w:sz w:val="20"/>
+          <w:szCs w:val="24"/>
+        </w:rPr>
+      </w:pPr>
+      <w:ins w:id="12" w:author="Amicarelli Andrea (RSE)" w:date="2020-11-25T14:16:00Z">
+        <w:r>
+          <w:rPr>
+            <w:rFonts w:ascii="Times New Roman" w:hAnsi="Times New Roman"/>
+            <w:sz w:val="20"/>
+            <w:szCs w:val="24"/>
+          </w:rPr>
+          <w:t xml:space="preserve">The lower-left vertex output of DEM2xyz </w:t>
+        </w:r>
+        <w:proofErr w:type="spellStart"/>
+        <w:r>
+          <w:rPr>
+            <w:rFonts w:ascii="Times New Roman" w:hAnsi="Times New Roman"/>
+            <w:sz w:val="20"/>
+            <w:szCs w:val="24"/>
+          </w:rPr>
+          <w:t>is</w:t>
+        </w:r>
+        <w:proofErr w:type="spellEnd"/>
+        <w:r>
+          <w:rPr>
+            <w:rFonts w:ascii="Times New Roman" w:hAnsi="Times New Roman"/>
+            <w:sz w:val="20"/>
+            <w:szCs w:val="24"/>
+          </w:rPr>
+          <w:t xml:space="preserve"> </w:t>
+        </w:r>
+        <w:proofErr w:type="spellStart"/>
+        <w:r>
+          <w:rPr>
+            <w:rFonts w:ascii="Times New Roman" w:hAnsi="Times New Roman"/>
+            <w:sz w:val="20"/>
+            <w:szCs w:val="24"/>
+          </w:rPr>
+          <w:t>always</w:t>
+        </w:r>
+        <w:proofErr w:type="spellEnd"/>
+        <w:r>
+          <w:rPr>
+            <w:rFonts w:ascii="Times New Roman" w:hAnsi="Times New Roman"/>
+            <w:sz w:val="20"/>
+            <w:szCs w:val="24"/>
+          </w:rPr>
+          <w:t xml:space="preserve"> (0.,0.)</w:t>
+        </w:r>
+        <w:r>
+          <w:rPr>
+            <w:rFonts w:ascii="Times New Roman" w:hAnsi="Times New Roman"/>
+            <w:sz w:val="20"/>
+            <w:szCs w:val="24"/>
+          </w:rPr>
+          <w:t>.</w:t>
+        </w:r>
+        <w:bookmarkStart w:id="13" w:name="_GoBack"/>
+        <w:bookmarkEnd w:id="13"/>
+      </w:ins>
+    </w:p>
+    <w:p>
+      <w:pPr>
+        <w:spacing w:after="0" w:line="240" w:lineRule="auto"/>
+        <w:jc w:val="both"/>
+        <w:rPr>
+          <w:ins w:id="14" w:author="Amicarelli Andrea (RSE)" w:date="2020-11-25T14:16:00Z"/>
+          <w:rFonts w:ascii="Times New Roman" w:hAnsi="Times New Roman"/>
+          <w:sz w:val="20"/>
+          <w:szCs w:val="24"/>
+        </w:rPr>
+      </w:pPr>
+      <w:ins w:id="15" w:author="Amicarelli Andrea (RSE)" w:date="2020-11-25T14:16:00Z">
+        <w:r>
+          <w:rPr>
+            <w:rFonts w:ascii="Times New Roman" w:hAnsi="Times New Roman"/>
+            <w:sz w:val="20"/>
+            <w:szCs w:val="24"/>
+          </w:rPr>
+          <w:t xml:space="preserve">The digging regions can </w:t>
+        </w:r>
+        <w:proofErr w:type="spellStart"/>
+        <w:r>
+          <w:rPr>
+            <w:rFonts w:ascii="Times New Roman" w:hAnsi="Times New Roman"/>
+            <w:sz w:val="20"/>
+            <w:szCs w:val="24"/>
+          </w:rPr>
+          <w:t>overlap</w:t>
+        </w:r>
+        <w:proofErr w:type="spellEnd"/>
+        <w:r>
+          <w:rPr>
+            <w:rFonts w:ascii="Times New Roman" w:hAnsi="Times New Roman"/>
+            <w:sz w:val="20"/>
+            <w:szCs w:val="24"/>
+          </w:rPr>
+          <w:t xml:space="preserve"> </w:t>
+        </w:r>
+        <w:proofErr w:type="spellStart"/>
+        <w:r>
+          <w:rPr>
+            <w:rFonts w:ascii="Times New Roman" w:hAnsi="Times New Roman"/>
+            <w:sz w:val="20"/>
+            <w:szCs w:val="24"/>
+          </w:rPr>
+          <w:t>each</w:t>
+        </w:r>
+        <w:proofErr w:type="spellEnd"/>
+        <w:r>
+          <w:rPr>
+            <w:rFonts w:ascii="Times New Roman" w:hAnsi="Times New Roman"/>
+            <w:sz w:val="20"/>
+            <w:szCs w:val="24"/>
+          </w:rPr>
+          <w:t xml:space="preserve"> </w:t>
+        </w:r>
+        <w:proofErr w:type="spellStart"/>
+        <w:r>
+          <w:rPr>
+            <w:rFonts w:ascii="Times New Roman" w:hAnsi="Times New Roman"/>
+            <w:sz w:val="20"/>
+            <w:szCs w:val="24"/>
+          </w:rPr>
+          <w:t>other</w:t>
+        </w:r>
+        <w:proofErr w:type="spellEnd"/>
+        <w:r>
+          <w:rPr>
+            <w:rFonts w:ascii="Times New Roman" w:hAnsi="Times New Roman"/>
+            <w:sz w:val="20"/>
+            <w:szCs w:val="24"/>
+          </w:rPr>
+          <w:t xml:space="preserve"> </w:t>
+        </w:r>
+        <w:proofErr w:type="spellStart"/>
+        <w:r>
+          <w:rPr>
+            <w:rFonts w:ascii="Times New Roman" w:hAnsi="Times New Roman"/>
+            <w:sz w:val="20"/>
+            <w:szCs w:val="24"/>
+          </w:rPr>
+          <w:t>if</w:t>
+        </w:r>
+        <w:proofErr w:type="spellEnd"/>
+        <w:r>
+          <w:rPr>
+            <w:rFonts w:ascii="Times New Roman" w:hAnsi="Times New Roman"/>
+            <w:sz w:val="20"/>
+            <w:szCs w:val="24"/>
+          </w:rPr>
+          <w:t xml:space="preserve"> </w:t>
+        </w:r>
+        <w:proofErr w:type="spellStart"/>
+        <w:r>
+          <w:rPr>
+            <w:rFonts w:ascii="Times New Roman" w:hAnsi="Times New Roman"/>
+            <w:sz w:val="20"/>
+            <w:szCs w:val="24"/>
+          </w:rPr>
+          <w:t>they</w:t>
+        </w:r>
+        <w:proofErr w:type="spellEnd"/>
+        <w:r>
+          <w:rPr>
+            <w:rFonts w:ascii="Times New Roman" w:hAnsi="Times New Roman"/>
+            <w:sz w:val="20"/>
+            <w:szCs w:val="24"/>
+          </w:rPr>
+          <w:t xml:space="preserve"> </w:t>
+        </w:r>
+        <w:proofErr w:type="spellStart"/>
+        <w:r>
+          <w:rPr>
+            <w:rFonts w:ascii="Times New Roman" w:hAnsi="Times New Roman"/>
+            <w:sz w:val="20"/>
+            <w:szCs w:val="24"/>
+          </w:rPr>
+          <w:t>will</w:t>
+        </w:r>
+        <w:proofErr w:type="spellEnd"/>
+        <w:r>
+          <w:rPr>
+            <w:rFonts w:ascii="Times New Roman" w:hAnsi="Times New Roman"/>
+            <w:sz w:val="20"/>
+            <w:szCs w:val="24"/>
+          </w:rPr>
+          <w:t xml:space="preserve"> be </w:t>
+        </w:r>
+        <w:proofErr w:type="spellStart"/>
+        <w:r>
+          <w:rPr>
+            <w:rFonts w:ascii="Times New Roman" w:hAnsi="Times New Roman"/>
+            <w:sz w:val="20"/>
+            <w:szCs w:val="24"/>
+          </w:rPr>
+          <w:t>all</w:t>
+        </w:r>
+        <w:proofErr w:type="spellEnd"/>
+        <w:r>
+          <w:rPr>
+            <w:rFonts w:ascii="Times New Roman" w:hAnsi="Times New Roman"/>
+            <w:sz w:val="20"/>
+            <w:szCs w:val="24"/>
+          </w:rPr>
+          <w:t xml:space="preserve"> set to the same height</w:t>
+        </w:r>
+        <w:r>
+          <w:rPr>
+            <w:rFonts w:ascii="Times New Roman" w:hAnsi="Times New Roman"/>
+            <w:sz w:val="20"/>
+            <w:szCs w:val="24"/>
+          </w:rPr>
+          <w:t>.</w:t>
+        </w:r>
+      </w:ins>
     </w:p>
     <w:p>
       <w:pPr>
@@ -3198,8 +3406,8 @@
           <w:szCs w:val="24"/>
         </w:rPr>
       </w:pPr>
-      <w:bookmarkStart w:id="12" w:name="_Toc521070886"/>
-      <w:bookmarkStart w:id="13" w:name="_Ref520373754"/>
+      <w:bookmarkStart w:id="16" w:name="_Toc521070886"/>
+      <w:bookmarkStart w:id="17" w:name="_Ref520373754"/>
       <w:r>
         <w:rPr>
           <w:rFonts w:ascii="Times New Roman" w:hAnsi="Times New Roman"/>
@@ -3211,7 +3419,7 @@
         </w:rPr>
         <w:t>References</w:t>
       </w:r>
-      <w:bookmarkEnd w:id="12"/>
+      <w:bookmarkEnd w:id="16"/>
     </w:p>
     <w:p>
       <w:pPr>
@@ -3225,7 +3433,7 @@
           <w:sz w:val="20"/>
         </w:rPr>
       </w:pPr>
-      <w:bookmarkStart w:id="14" w:name="_Ref521406204"/>
+      <w:bookmarkStart w:id="18" w:name="_Ref521406204"/>
       <w:r>
         <w:rPr>
           <w:sz w:val="20"/>
@@ -3274,8 +3482,8 @@
         </w:rPr>
         <w:t>; 2017; A 3D Smoothed Particle Hydrodynamics model for erosional dam-break floods; International Journal of Computational Fluid Dynamics, 31(10):413-434; DOI 10.1080/10618562.2017.1422731</w:t>
       </w:r>
-      <w:bookmarkEnd w:id="13"/>
-      <w:bookmarkEnd w:id="14"/>
+      <w:bookmarkEnd w:id="17"/>
+      <w:bookmarkEnd w:id="18"/>
     </w:p>
     <w:p>
       <w:pPr>
@@ -3289,7 +3497,7 @@
           <w:sz w:val="20"/>
         </w:rPr>
       </w:pPr>
-      <w:bookmarkStart w:id="15" w:name="_Ref521406207"/>
+      <w:bookmarkStart w:id="19" w:name="_Ref521406207"/>
       <w:r>
         <w:rPr>
           <w:sz w:val="20"/>
@@ -3338,7 +3546,7 @@
         </w:rPr>
         <w:t xml:space="preserve"> 17002102.</w:t>
       </w:r>
-      <w:bookmarkEnd w:id="15"/>
+      <w:bookmarkEnd w:id="19"/>
     </w:p>
     <w:p>
       <w:pPr>
@@ -3352,7 +3560,7 @@
           <w:sz w:val="20"/>
         </w:rPr>
       </w:pPr>
-      <w:bookmarkStart w:id="16" w:name="_Ref521406208"/>
+      <w:bookmarkStart w:id="20" w:name="_Ref521406208"/>
       <w:proofErr w:type="spellStart"/>
       <w:r>
         <w:rPr>
@@ -3381,7 +3589,7 @@
         </w:rPr>
         <w:t>), https://github.com/Kitware/ParaView</w:t>
       </w:r>
-      <w:bookmarkEnd w:id="16"/>
+      <w:bookmarkEnd w:id="20"/>
     </w:p>
     <w:sectPr>
       <w:pgSz w:w="11906" w:h="16838"/>
@@ -9871,7 +10079,7 @@
 </file>
 
 <file path=customXml/itemProps1.xml><?xml version="1.0" encoding="utf-8"?>
-<ds:datastoreItem xmlns:ds="http://schemas.openxmlformats.org/officeDocument/2006/customXml" ds:itemID="{74D085DB-3139-422A-92E7-27C38B8DDD3D}">
+<ds:datastoreItem xmlns:ds="http://schemas.openxmlformats.org/officeDocument/2006/customXml" ds:itemID="{5CFE6135-8C20-445E-B9F2-B1264A01C456}">
   <ds:schemaRefs>
     <ds:schemaRef ds:uri="http://schemas.openxmlformats.org/officeDocument/2006/bibliography"/>
   </ds:schemaRefs>

</xml_diff>

<commit_message>
Minor modificatios    Documentation. The technical content of the documentation has been moved to       the documentation file of SPHERA (RSE SpA).    Input. Template. Additional comment on the variable "x_trans_out".
</commit_message>
<xml_diff>
--- a/doc/DEM2xyz_v_2_0_documentation_after_release_modifications_highlighted.docx
+++ b/doc/DEM2xyz_v_2_0_documentation_after_release_modifications_highlighted.docx
@@ -1424,104 +1424,56 @@
           <w:szCs w:val="20"/>
         </w:rPr>
       </w:pPr>
-      <w:r>
-        <w:rPr>
-          <w:rFonts w:ascii="Times New Roman" w:hAnsi="Times New Roman"/>
-          <w:sz w:val="20"/>
-          <w:szCs w:val="20"/>
-        </w:rPr>
-        <w:t xml:space="preserve">“DEM2xyz v.2.0” (RSE </w:t>
-      </w:r>
-      <w:proofErr w:type="spellStart"/>
-      <w:r>
-        <w:rPr>
-          <w:rFonts w:ascii="Times New Roman" w:hAnsi="Times New Roman"/>
-          <w:sz w:val="20"/>
-          <w:szCs w:val="20"/>
-        </w:rPr>
-        <w:t>SpA</w:t>
-      </w:r>
-      <w:proofErr w:type="spellEnd"/>
-      <w:r>
-        <w:rPr>
-          <w:rFonts w:ascii="Times New Roman" w:hAnsi="Times New Roman"/>
-          <w:sz w:val="20"/>
-          <w:szCs w:val="20"/>
-        </w:rPr>
-        <w:t>) reads a “DEM” file and writes the associated DEM in a corresponding “xyz” file, possibly changing the spatial resolution (as requested by the user). In case the absolute value of the</w:t>
-      </w:r>
-      <w:r>
-        <w:rPr>
-          <w:rFonts w:ascii="Times New Roman" w:hAnsi="Times New Roman"/>
-          <w:sz w:val="20"/>
-          <w:szCs w:val="20"/>
-        </w:rPr>
-        <w:t xml:space="preserve"> mean latitude is provided with a</w:t>
-      </w:r>
-      <w:r>
-        <w:rPr>
-          <w:rFonts w:ascii="Times New Roman" w:hAnsi="Times New Roman"/>
-          <w:sz w:val="20"/>
-          <w:szCs w:val="20"/>
-        </w:rPr>
-        <w:t xml:space="preserve"> non-negative value, the following conversion takes place "(</w:t>
-      </w:r>
-      <w:proofErr w:type="spellStart"/>
-      <w:r>
-        <w:rPr>
-          <w:rFonts w:ascii="Times New Roman" w:hAnsi="Times New Roman"/>
-          <w:sz w:val="20"/>
-          <w:szCs w:val="20"/>
-        </w:rPr>
-        <w:t>lon</w:t>
-      </w:r>
-      <w:proofErr w:type="gramStart"/>
-      <w:r>
-        <w:rPr>
-          <w:rFonts w:ascii="Times New Roman" w:hAnsi="Times New Roman"/>
-          <w:sz w:val="20"/>
-          <w:szCs w:val="20"/>
-        </w:rPr>
-        <w:t>,lat</w:t>
-      </w:r>
-      <w:proofErr w:type="spellEnd"/>
-      <w:proofErr w:type="gramEnd"/>
-      <w:r>
-        <w:rPr>
-          <w:rFonts w:ascii="Times New Roman" w:hAnsi="Times New Roman"/>
-          <w:sz w:val="20"/>
-          <w:szCs w:val="20"/>
-        </w:rPr>
-        <w:t xml:space="preserve">) in (°) to (X,Y) in (m)". In this case, an interpolation (weighted on the </w:t>
-      </w:r>
-      <w:ins w:id="4" w:author="Amicarelli Andrea (RSE)" w:date="2020-05-25T08:41:00Z">
+      <w:del w:id="4" w:author="Amicarelli Andrea (RSE)" w:date="2021-03-12T10:06:00Z">
         <w:r>
           <w:rPr>
             <w:rFonts w:ascii="Times New Roman" w:hAnsi="Times New Roman"/>
             <w:sz w:val="20"/>
             <w:szCs w:val="20"/>
           </w:rPr>
-          <w:t>inverse of the distance square</w:t>
+          <w:delText>With Copyright 20</w:delText>
         </w:r>
-      </w:ins>
-      <w:del w:id="5" w:author="Amicarelli Andrea (RSE)" w:date="2020-05-25T08:41:00Z">
         <w:r>
           <w:rPr>
             <w:rFonts w:ascii="Times New Roman" w:hAnsi="Times New Roman"/>
             <w:sz w:val="20"/>
             <w:szCs w:val="20"/>
           </w:rPr>
-          <w:delText>square of the distance</w:delText>
+          <w:delText>16</w:delText>
+        </w:r>
+        <w:r>
+          <w:rPr>
+            <w:rFonts w:ascii="Times New Roman" w:hAnsi="Times New Roman"/>
+            <w:sz w:val="20"/>
+            <w:szCs w:val="20"/>
+          </w:rPr>
+          <w:delText>-2018</w:delText>
+        </w:r>
+        <w:r>
+          <w:rPr>
+            <w:rFonts w:ascii="Times New Roman" w:hAnsi="Times New Roman"/>
+            <w:sz w:val="20"/>
+            <w:szCs w:val="20"/>
+          </w:rPr>
+          <w:delText xml:space="preserve"> (</w:delText>
+        </w:r>
+        <w:r>
+          <w:rPr>
+            <w:rFonts w:ascii="Times New Roman" w:hAnsi="Times New Roman"/>
+            <w:sz w:val="20"/>
+            <w:szCs w:val="20"/>
+          </w:rPr>
+          <w:delText xml:space="preserve">RSE SpA), </w:delText>
+        </w:r>
+        <w:r>
+          <w:rPr>
+            <w:rFonts w:ascii="Times New Roman" w:hAnsi="Times New Roman"/>
+            <w:sz w:val="20"/>
+            <w:szCs w:val="20"/>
+          </w:rPr>
+          <w:delText>“</w:delText>
         </w:r>
       </w:del>
-      <w:r>
-        <w:rPr>
-          <w:rFonts w:ascii="Times New Roman" w:hAnsi="Times New Roman"/>
-          <w:sz w:val="20"/>
-          <w:szCs w:val="20"/>
-        </w:rPr>
-        <w:t>) is carried out to provide a regular Cartesian output grid in (X</w:t>
-      </w:r>
       <w:proofErr w:type="gramStart"/>
       <w:r>
         <w:rPr>
@@ -1529,17 +1481,79 @@
           <w:sz w:val="20"/>
           <w:szCs w:val="20"/>
         </w:rPr>
-        <w:t>,Y</w:t>
+        <w:t>DEM2xyz</w:t>
+      </w:r>
+      <w:r>
+        <w:rPr>
+          <w:rFonts w:ascii="Times New Roman" w:hAnsi="Times New Roman"/>
+          <w:sz w:val="20"/>
+          <w:szCs w:val="20"/>
+        </w:rPr>
+        <w:t xml:space="preserve"> </w:t>
+      </w:r>
+      <w:r>
+        <w:rPr>
+          <w:rFonts w:ascii="Times New Roman" w:hAnsi="Times New Roman"/>
+          <w:sz w:val="20"/>
+          <w:szCs w:val="20"/>
+        </w:rPr>
+        <w:t xml:space="preserve"> </w:t>
+      </w:r>
+      <w:r>
+        <w:rPr>
+          <w:rFonts w:ascii="Times New Roman" w:hAnsi="Times New Roman"/>
+          <w:sz w:val="20"/>
+          <w:szCs w:val="20"/>
+        </w:rPr>
+        <w:t>v.2</w:t>
+      </w:r>
+      <w:r>
+        <w:rPr>
+          <w:rFonts w:ascii="Times New Roman" w:hAnsi="Times New Roman"/>
+          <w:sz w:val="20"/>
+          <w:szCs w:val="20"/>
+        </w:rPr>
+        <w:t>.0</w:t>
       </w:r>
       <w:proofErr w:type="gramEnd"/>
-      <w:r>
-        <w:rPr>
-          <w:rFonts w:ascii="Times New Roman" w:hAnsi="Times New Roman"/>
-          <w:sz w:val="20"/>
-          <w:szCs w:val="20"/>
-        </w:rPr>
-        <w:t>). The height of the DEM points which belong to the digging/filling regions (provided in input) is modified. After this treatment, each digging/filling region has null slope.</w:t>
-      </w:r>
+      <w:ins w:id="5" w:author="Amicarelli Andrea (RSE)" w:date="2021-03-12T10:07:00Z">
+        <w:r>
+          <w:rPr>
+            <w:rFonts w:ascii="Times New Roman" w:hAnsi="Times New Roman"/>
+            <w:sz w:val="20"/>
+            <w:szCs w:val="20"/>
+          </w:rPr>
+          <w:t xml:space="preserve"> (RSE </w:t>
+        </w:r>
+        <w:proofErr w:type="spellStart"/>
+        <w:r>
+          <w:rPr>
+            <w:rFonts w:ascii="Times New Roman" w:hAnsi="Times New Roman"/>
+            <w:sz w:val="20"/>
+            <w:szCs w:val="20"/>
+          </w:rPr>
+          <w:t>SpA</w:t>
+        </w:r>
+        <w:proofErr w:type="spellEnd"/>
+        <w:r>
+          <w:rPr>
+            <w:rFonts w:ascii="Times New Roman" w:hAnsi="Times New Roman"/>
+            <w:sz w:val="20"/>
+            <w:szCs w:val="20"/>
+          </w:rPr>
+          <w:t>)</w:t>
+        </w:r>
+      </w:ins>
+      <w:del w:id="6" w:author="Amicarelli Andrea (RSE)" w:date="2021-03-12T10:07:00Z">
+        <w:r>
+          <w:rPr>
+            <w:rFonts w:ascii="Times New Roman" w:hAnsi="Times New Roman"/>
+            <w:sz w:val="20"/>
+            <w:szCs w:val="20"/>
+          </w:rPr>
+          <w:delText>”</w:delText>
+        </w:r>
+      </w:del>
       <w:r>
         <w:rPr>
           <w:rFonts w:ascii="Times New Roman" w:hAnsi="Times New Roman"/>
@@ -1554,155 +1568,55 @@
           <w:sz w:val="20"/>
           <w:szCs w:val="20"/>
         </w:rPr>
-        <w:t>Bathymetry is possibly extruded from the heights of the most upstream a</w:t>
-      </w:r>
-      <w:r>
-        <w:rPr>
-          <w:rFonts w:ascii="Times New Roman" w:hAnsi="Times New Roman"/>
-          <w:sz w:val="20"/>
-          <w:szCs w:val="20"/>
-        </w:rPr>
-        <w:t xml:space="preserve">nd downstream coastline points. </w:t>
-      </w:r>
-      <w:r>
-        <w:rPr>
-          <w:rFonts w:ascii="Times New Roman" w:hAnsi="Times New Roman"/>
-          <w:sz w:val="20"/>
-          <w:szCs w:val="20"/>
-        </w:rPr>
-        <w:t xml:space="preserve">The bathymetry/reservoir extrusion is corrected in case </w:t>
-      </w:r>
-      <w:proofErr w:type="gramStart"/>
-      <w:r>
-        <w:rPr>
-          <w:rFonts w:ascii="Times New Roman" w:hAnsi="Times New Roman"/>
-          <w:sz w:val="20"/>
-          <w:szCs w:val="20"/>
-        </w:rPr>
-        <w:t>the  volume</w:t>
-      </w:r>
-      <w:proofErr w:type="gramEnd"/>
-      <w:r>
-        <w:rPr>
-          <w:rFonts w:ascii="Times New Roman" w:hAnsi="Times New Roman"/>
-          <w:sz w:val="20"/>
-          <w:szCs w:val="20"/>
-        </w:rPr>
-        <w:t xml:space="preserve"> reservoir is </w:t>
-      </w:r>
-      <w:r>
-        <w:rPr>
-          <w:rFonts w:ascii="Times New Roman" w:hAnsi="Times New Roman"/>
-          <w:sz w:val="20"/>
-          <w:szCs w:val="20"/>
-        </w:rPr>
-        <w:t>provided as an input parameter. M</w:t>
-      </w:r>
-      <w:r>
-        <w:rPr>
-          <w:rFonts w:ascii="Times New Roman" w:hAnsi="Times New Roman"/>
-          <w:sz w:val="20"/>
-          <w:szCs w:val="20"/>
-        </w:rPr>
-        <w:t>ultiple reservoirs are admitted.</w:t>
-      </w:r>
-      <w:r>
-        <w:rPr>
-          <w:rFonts w:ascii="Times New Roman" w:hAnsi="Times New Roman"/>
-          <w:sz w:val="20"/>
-          <w:szCs w:val="20"/>
-        </w:rPr>
-        <w:t xml:space="preserve"> </w:t>
-      </w:r>
-      <w:r>
-        <w:rPr>
-          <w:rFonts w:ascii="Times New Roman" w:hAnsi="Times New Roman"/>
-          <w:sz w:val="20"/>
-          <w:szCs w:val="20"/>
-        </w:rPr>
-        <w:t>Digging reg</w:t>
-      </w:r>
-      <w:r>
-        <w:rPr>
-          <w:rFonts w:ascii="Times New Roman" w:hAnsi="Times New Roman"/>
-          <w:sz w:val="20"/>
-          <w:szCs w:val="20"/>
-        </w:rPr>
-        <w:t xml:space="preserve">ions cannot overlap each other. </w:t>
-      </w:r>
-      <w:r>
-        <w:rPr>
-          <w:rFonts w:ascii="Times New Roman" w:hAnsi="Times New Roman"/>
-          <w:sz w:val="20"/>
-          <w:szCs w:val="20"/>
-        </w:rPr>
-        <w:t>Reservoir/bathymetry regions cannot overlap each other.</w:t>
-      </w:r>
-      <w:r>
-        <w:rPr>
-          <w:rFonts w:ascii="Times New Roman" w:hAnsi="Times New Roman"/>
-          <w:sz w:val="20"/>
-          <w:szCs w:val="20"/>
-        </w:rPr>
-        <w:t xml:space="preserve"> </w:t>
-      </w:r>
-      <w:r>
-        <w:rPr>
-          <w:rFonts w:ascii="Times New Roman" w:hAnsi="Times New Roman"/>
-          <w:sz w:val="20"/>
-          <w:szCs w:val="20"/>
-        </w:rPr>
-        <w:t>In case a digging region overlaps a reservoir region, the latter holds the priority.</w:t>
-      </w:r>
-      <w:r>
-        <w:rPr>
-          <w:rFonts w:ascii="Times New Roman" w:hAnsi="Times New Roman"/>
-          <w:sz w:val="20"/>
-          <w:szCs w:val="20"/>
-        </w:rPr>
-        <w:t xml:space="preserve"> </w:t>
-      </w:r>
-      <w:r>
-        <w:rPr>
-          <w:rFonts w:ascii="Times New Roman" w:hAnsi="Times New Roman"/>
-          <w:sz w:val="20"/>
-          <w:szCs w:val="20"/>
-        </w:rPr>
-        <w:t>In the presence of a volume correction, two reference shapes are available: "</w:t>
-      </w:r>
-      <w:r>
-        <w:rPr>
-          <w:rFonts w:ascii="Times New Roman" w:hAnsi="Times New Roman"/>
-          <w:sz w:val="20"/>
-          <w:szCs w:val="20"/>
-        </w:rPr>
-        <w:t xml:space="preserve">reservoir" and "volcanic lake". </w:t>
-      </w:r>
-      <w:r>
-        <w:rPr>
-          <w:rFonts w:ascii="Times New Roman" w:hAnsi="Times New Roman"/>
-          <w:sz w:val="20"/>
-          <w:szCs w:val="20"/>
-        </w:rPr>
-        <w:t xml:space="preserve">DEM2xyz v.2.0 is compatible with SPHERA v.9.0.0 (RSE </w:t>
-      </w:r>
-      <w:proofErr w:type="spellStart"/>
-      <w:r>
-        <w:rPr>
-          <w:rFonts w:ascii="Times New Roman" w:hAnsi="Times New Roman"/>
-          <w:sz w:val="20"/>
-          <w:szCs w:val="20"/>
-        </w:rPr>
-        <w:t>SpA</w:t>
-      </w:r>
-      <w:proofErr w:type="spellEnd"/>
-      <w:r>
-        <w:rPr>
-          <w:rFonts w:ascii="Times New Roman" w:hAnsi="Times New Roman"/>
-          <w:sz w:val="20"/>
-          <w:szCs w:val="20"/>
-        </w:rPr>
-        <w:t>).</w:t>
+        <w:t>is</w:t>
+      </w:r>
+      <w:r>
+        <w:rPr>
+          <w:rFonts w:ascii="Times New Roman" w:hAnsi="Times New Roman"/>
+          <w:sz w:val="20"/>
+          <w:szCs w:val="20"/>
+        </w:rPr>
+        <w:t xml:space="preserve"> writ</w:t>
+      </w:r>
+      <w:r>
+        <w:rPr>
+          <w:rFonts w:ascii="Times New Roman" w:hAnsi="Times New Roman"/>
+          <w:sz w:val="20"/>
+          <w:szCs w:val="20"/>
+        </w:rPr>
+        <w:t>ten by Andrea Amicarelli</w:t>
+      </w:r>
+      <w:r>
+        <w:rPr>
+          <w:rFonts w:ascii="Times New Roman" w:hAnsi="Times New Roman"/>
+          <w:sz w:val="20"/>
+          <w:szCs w:val="20"/>
+        </w:rPr>
+        <w:t xml:space="preserve"> (email address: </w:t>
+      </w:r>
+      <w:r>
+        <w:rPr>
+          <w:rFonts w:ascii="Times New Roman" w:hAnsi="Times New Roman"/>
+          <w:sz w:val="20"/>
+          <w:szCs w:val="20"/>
+        </w:rPr>
+        <w:t>andrea.amicarelli@rse-web.it</w:t>
+      </w:r>
+      <w:r>
+        <w:rPr>
+          <w:rFonts w:ascii="Times New Roman" w:hAnsi="Times New Roman"/>
+          <w:sz w:val="20"/>
+          <w:szCs w:val="20"/>
+        </w:rPr>
+        <w:t>)</w:t>
+      </w:r>
+      <w:r>
+        <w:rPr>
+          <w:rFonts w:ascii="Times New Roman" w:hAnsi="Times New Roman"/>
+          <w:sz w:val="20"/>
+          <w:szCs w:val="20"/>
+        </w:rPr>
+        <w:t>.</w:t>
       </w:r>
     </w:p>
     <w:p>
@@ -1721,23 +1635,95 @@
           <w:sz w:val="20"/>
           <w:szCs w:val="20"/>
         </w:rPr>
-        <w:t>With Copyright 20</w:t>
-      </w:r>
-      <w:r>
-        <w:rPr>
-          <w:rFonts w:ascii="Times New Roman" w:hAnsi="Times New Roman"/>
-          <w:sz w:val="20"/>
-          <w:szCs w:val="20"/>
-        </w:rPr>
-        <w:t>16</w:t>
-      </w:r>
-      <w:r>
-        <w:rPr>
-          <w:rFonts w:ascii="Times New Roman" w:hAnsi="Times New Roman"/>
-          <w:sz w:val="20"/>
-          <w:szCs w:val="20"/>
-        </w:rPr>
-        <w:t>-2018</w:t>
+        <w:t>“</w:t>
+      </w:r>
+      <w:r>
+        <w:rPr>
+          <w:rFonts w:ascii="Times New Roman" w:hAnsi="Times New Roman"/>
+          <w:sz w:val="20"/>
+          <w:szCs w:val="20"/>
+        </w:rPr>
+        <w:t>DEM2xyz</w:t>
+      </w:r>
+      <w:r>
+        <w:rPr>
+          <w:rFonts w:ascii="Times New Roman" w:hAnsi="Times New Roman"/>
+          <w:sz w:val="20"/>
+          <w:szCs w:val="20"/>
+        </w:rPr>
+        <w:t xml:space="preserve"> </w:t>
+      </w:r>
+      <w:r>
+        <w:rPr>
+          <w:rFonts w:ascii="Times New Roman" w:hAnsi="Times New Roman"/>
+          <w:sz w:val="20"/>
+          <w:szCs w:val="20"/>
+        </w:rPr>
+        <w:t>v.2</w:t>
+      </w:r>
+      <w:r>
+        <w:rPr>
+          <w:rFonts w:ascii="Times New Roman" w:hAnsi="Times New Roman"/>
+          <w:sz w:val="20"/>
+          <w:szCs w:val="20"/>
+        </w:rPr>
+        <w:t>.0</w:t>
+      </w:r>
+      <w:r>
+        <w:rPr>
+          <w:rFonts w:ascii="Times New Roman" w:hAnsi="Times New Roman"/>
+          <w:sz w:val="20"/>
+          <w:szCs w:val="20"/>
+        </w:rPr>
+        <w:t>”</w:t>
+      </w:r>
+      <w:r>
+        <w:rPr>
+          <w:rFonts w:ascii="Times New Roman" w:hAnsi="Times New Roman"/>
+          <w:sz w:val="20"/>
+          <w:szCs w:val="20"/>
+        </w:rPr>
+        <w:t xml:space="preserve"> </w:t>
+      </w:r>
+      <w:r>
+        <w:rPr>
+          <w:rFonts w:ascii="Times New Roman" w:hAnsi="Times New Roman"/>
+          <w:sz w:val="20"/>
+          <w:szCs w:val="20"/>
+        </w:rPr>
+        <w:t>is free software</w:t>
+      </w:r>
+      <w:r>
+        <w:rPr>
+          <w:rFonts w:ascii="Times New Roman" w:hAnsi="Times New Roman"/>
+          <w:sz w:val="20"/>
+          <w:szCs w:val="20"/>
+        </w:rPr>
+        <w:t xml:space="preserve"> </w:t>
+      </w:r>
+      <w:r>
+        <w:rPr>
+          <w:rFonts w:ascii="Times New Roman" w:hAnsi="Times New Roman"/>
+          <w:sz w:val="20"/>
+          <w:szCs w:val="20"/>
+        </w:rPr>
+        <w:t xml:space="preserve">released under </w:t>
+      </w:r>
+      <w:r>
+        <w:rPr>
+          <w:rFonts w:ascii="Times New Roman" w:hAnsi="Times New Roman"/>
+          <w:sz w:val="20"/>
+          <w:szCs w:val="20"/>
+        </w:rPr>
+        <w:t xml:space="preserve">the </w:t>
+      </w:r>
+      <w:r>
+        <w:rPr>
+          <w:rFonts w:ascii="Times New Roman" w:hAnsi="Times New Roman"/>
+          <w:sz w:val="20"/>
+          <w:szCs w:val="20"/>
+        </w:rPr>
+        <w:t>GNU General Public License</w:t>
       </w:r>
       <w:r>
         <w:rPr>
@@ -1753,123 +1739,7 @@
           <w:sz w:val="20"/>
           <w:szCs w:val="20"/>
         </w:rPr>
-        <w:t xml:space="preserve">RSE </w:t>
-      </w:r>
-      <w:proofErr w:type="spellStart"/>
-      <w:r>
-        <w:rPr>
-          <w:rFonts w:ascii="Times New Roman" w:hAnsi="Times New Roman"/>
-          <w:sz w:val="20"/>
-          <w:szCs w:val="20"/>
-        </w:rPr>
-        <w:t>SpA</w:t>
-      </w:r>
-      <w:proofErr w:type="spellEnd"/>
-      <w:r>
-        <w:rPr>
-          <w:rFonts w:ascii="Times New Roman" w:hAnsi="Times New Roman"/>
-          <w:sz w:val="20"/>
-          <w:szCs w:val="20"/>
-        </w:rPr>
-        <w:t xml:space="preserve">), </w:t>
-      </w:r>
-      <w:r>
-        <w:rPr>
-          <w:rFonts w:ascii="Times New Roman" w:hAnsi="Times New Roman"/>
-          <w:sz w:val="20"/>
-          <w:szCs w:val="20"/>
-        </w:rPr>
-        <w:t>“</w:t>
-      </w:r>
-      <w:proofErr w:type="gramStart"/>
-      <w:r>
-        <w:rPr>
-          <w:rFonts w:ascii="Times New Roman" w:hAnsi="Times New Roman"/>
-          <w:sz w:val="20"/>
-          <w:szCs w:val="20"/>
-        </w:rPr>
-        <w:t>DEM2xyz</w:t>
-      </w:r>
-      <w:r>
-        <w:rPr>
-          <w:rFonts w:ascii="Times New Roman" w:hAnsi="Times New Roman"/>
-          <w:sz w:val="20"/>
-          <w:szCs w:val="20"/>
-        </w:rPr>
-        <w:t xml:space="preserve"> </w:t>
-      </w:r>
-      <w:r>
-        <w:rPr>
-          <w:rFonts w:ascii="Times New Roman" w:hAnsi="Times New Roman"/>
-          <w:sz w:val="20"/>
-          <w:szCs w:val="20"/>
-        </w:rPr>
-        <w:t xml:space="preserve"> </w:t>
-      </w:r>
-      <w:r>
-        <w:rPr>
-          <w:rFonts w:ascii="Times New Roman" w:hAnsi="Times New Roman"/>
-          <w:sz w:val="20"/>
-          <w:szCs w:val="20"/>
-        </w:rPr>
-        <w:t>v.2</w:t>
-      </w:r>
-      <w:r>
-        <w:rPr>
-          <w:rFonts w:ascii="Times New Roman" w:hAnsi="Times New Roman"/>
-          <w:sz w:val="20"/>
-          <w:szCs w:val="20"/>
-        </w:rPr>
-        <w:t>.0</w:t>
-      </w:r>
-      <w:proofErr w:type="gramEnd"/>
-      <w:r>
-        <w:rPr>
-          <w:rFonts w:ascii="Times New Roman" w:hAnsi="Times New Roman"/>
-          <w:sz w:val="20"/>
-          <w:szCs w:val="20"/>
-        </w:rPr>
-        <w:t xml:space="preserve">” </w:t>
-      </w:r>
-      <w:r>
-        <w:rPr>
-          <w:rFonts w:ascii="Times New Roman" w:hAnsi="Times New Roman"/>
-          <w:sz w:val="20"/>
-          <w:szCs w:val="20"/>
-        </w:rPr>
-        <w:t>is</w:t>
-      </w:r>
-      <w:r>
-        <w:rPr>
-          <w:rFonts w:ascii="Times New Roman" w:hAnsi="Times New Roman"/>
-          <w:sz w:val="20"/>
-          <w:szCs w:val="20"/>
-        </w:rPr>
-        <w:t xml:space="preserve"> writ</w:t>
-      </w:r>
-      <w:r>
-        <w:rPr>
-          <w:rFonts w:ascii="Times New Roman" w:hAnsi="Times New Roman"/>
-          <w:sz w:val="20"/>
-          <w:szCs w:val="20"/>
-        </w:rPr>
-        <w:t>ten by Andrea Amicarelli</w:t>
-      </w:r>
-      <w:r>
-        <w:rPr>
-          <w:rFonts w:ascii="Times New Roman" w:hAnsi="Times New Roman"/>
-          <w:sz w:val="20"/>
-          <w:szCs w:val="20"/>
-        </w:rPr>
-        <w:t xml:space="preserve"> (email address: </w:t>
-      </w:r>
-      <w:r>
-        <w:rPr>
-          <w:rFonts w:ascii="Times New Roman" w:hAnsi="Times New Roman"/>
-          <w:sz w:val="20"/>
-          <w:szCs w:val="20"/>
-        </w:rPr>
-        <w:t>andrea.amicarelli@rse-web.it</w:t>
+        <w:t>Free Software Foundation</w:t>
       </w:r>
       <w:r>
         <w:rPr>
@@ -1898,133 +1768,114 @@
           <w:szCs w:val="20"/>
         </w:rPr>
       </w:pPr>
-      <w:r>
-        <w:rPr>
-          <w:rFonts w:ascii="Times New Roman" w:hAnsi="Times New Roman"/>
-          <w:sz w:val="20"/>
-          <w:szCs w:val="20"/>
-        </w:rPr>
-        <w:t>“</w:t>
-      </w:r>
-      <w:r>
-        <w:rPr>
-          <w:rFonts w:ascii="Times New Roman" w:hAnsi="Times New Roman"/>
-          <w:sz w:val="20"/>
-          <w:szCs w:val="20"/>
-        </w:rPr>
-        <w:t>DEM2xyz</w:t>
-      </w:r>
-      <w:r>
-        <w:rPr>
-          <w:rFonts w:ascii="Times New Roman" w:hAnsi="Times New Roman"/>
-          <w:sz w:val="20"/>
-          <w:szCs w:val="20"/>
-        </w:rPr>
-        <w:t xml:space="preserve"> </w:t>
-      </w:r>
-      <w:r>
-        <w:rPr>
-          <w:rFonts w:ascii="Times New Roman" w:hAnsi="Times New Roman"/>
-          <w:sz w:val="20"/>
-          <w:szCs w:val="20"/>
-        </w:rPr>
-        <w:t>v.2</w:t>
-      </w:r>
-      <w:r>
-        <w:rPr>
-          <w:rFonts w:ascii="Times New Roman" w:hAnsi="Times New Roman"/>
-          <w:sz w:val="20"/>
-          <w:szCs w:val="20"/>
-        </w:rPr>
-        <w:t>.0</w:t>
-      </w:r>
-      <w:r>
-        <w:rPr>
-          <w:rFonts w:ascii="Times New Roman" w:hAnsi="Times New Roman"/>
-          <w:sz w:val="20"/>
-          <w:szCs w:val="20"/>
-        </w:rPr>
-        <w:t>”</w:t>
-      </w:r>
-      <w:r>
-        <w:rPr>
-          <w:rFonts w:ascii="Times New Roman" w:hAnsi="Times New Roman"/>
-          <w:sz w:val="20"/>
-          <w:szCs w:val="20"/>
-        </w:rPr>
-        <w:t xml:space="preserve"> </w:t>
-      </w:r>
-      <w:r>
-        <w:rPr>
-          <w:rFonts w:ascii="Times New Roman" w:hAnsi="Times New Roman"/>
-          <w:sz w:val="20"/>
-          <w:szCs w:val="20"/>
-        </w:rPr>
-        <w:t>is free software</w:t>
-      </w:r>
-      <w:r>
-        <w:rPr>
-          <w:rFonts w:ascii="Times New Roman" w:hAnsi="Times New Roman"/>
-          <w:sz w:val="20"/>
-          <w:szCs w:val="20"/>
-        </w:rPr>
-        <w:t xml:space="preserve"> </w:t>
-      </w:r>
-      <w:r>
-        <w:rPr>
-          <w:rFonts w:ascii="Times New Roman" w:hAnsi="Times New Roman"/>
-          <w:sz w:val="20"/>
-          <w:szCs w:val="20"/>
-        </w:rPr>
-        <w:t xml:space="preserve">released under </w:t>
-      </w:r>
-      <w:r>
-        <w:rPr>
-          <w:rFonts w:ascii="Times New Roman" w:hAnsi="Times New Roman"/>
-          <w:sz w:val="20"/>
-          <w:szCs w:val="20"/>
-        </w:rPr>
-        <w:t xml:space="preserve">the </w:t>
-      </w:r>
-      <w:r>
-        <w:rPr>
-          <w:rFonts w:ascii="Times New Roman" w:hAnsi="Times New Roman"/>
-          <w:sz w:val="20"/>
-          <w:szCs w:val="20"/>
-        </w:rPr>
-        <w:t>GNU General Public License</w:t>
-      </w:r>
-      <w:r>
-        <w:rPr>
-          <w:rFonts w:ascii="Times New Roman" w:hAnsi="Times New Roman"/>
-          <w:sz w:val="20"/>
-          <w:szCs w:val="20"/>
-        </w:rPr>
-        <w:t xml:space="preserve"> (</w:t>
-      </w:r>
-      <w:r>
-        <w:rPr>
-          <w:rFonts w:ascii="Times New Roman" w:hAnsi="Times New Roman"/>
-          <w:sz w:val="20"/>
-          <w:szCs w:val="20"/>
-        </w:rPr>
-        <w:t>Free Software Foundation</w:t>
-      </w:r>
-      <w:r>
-        <w:rPr>
-          <w:rFonts w:ascii="Times New Roman" w:hAnsi="Times New Roman"/>
-          <w:sz w:val="20"/>
-          <w:szCs w:val="20"/>
-        </w:rPr>
-        <w:t>)</w:t>
-      </w:r>
-      <w:r>
-        <w:rPr>
-          <w:rFonts w:ascii="Times New Roman" w:hAnsi="Times New Roman"/>
-          <w:sz w:val="20"/>
-          <w:szCs w:val="20"/>
-        </w:rPr>
-        <w:t>.</w:t>
+      <w:commentRangeStart w:id="7"/>
+      <w:ins w:id="8" w:author="Amicarelli Andrea (RSE)" w:date="2021-03-12T10:07:00Z">
+        <w:r>
+          <w:rPr>
+            <w:rFonts w:ascii="Times New Roman" w:hAnsi="Times New Roman"/>
+            <w:sz w:val="20"/>
+            <w:szCs w:val="20"/>
+          </w:rPr>
+          <w:t xml:space="preserve">The description of the code is available in the documentation file of SPHERA (RSE </w:t>
+        </w:r>
+        <w:proofErr w:type="spellStart"/>
+        <w:r>
+          <w:rPr>
+            <w:rFonts w:ascii="Times New Roman" w:hAnsi="Times New Roman"/>
+            <w:sz w:val="20"/>
+            <w:szCs w:val="20"/>
+          </w:rPr>
+          <w:t>SpA</w:t>
+        </w:r>
+        <w:proofErr w:type="spellEnd"/>
+        <w:r>
+          <w:rPr>
+            <w:rFonts w:ascii="Times New Roman" w:hAnsi="Times New Roman"/>
+            <w:sz w:val="20"/>
+            <w:szCs w:val="20"/>
+          </w:rPr>
+          <w:t xml:space="preserve">, </w:t>
+        </w:r>
+      </w:ins>
+      <w:r>
+        <w:rPr>
+          <w:rFonts w:ascii="Times New Roman" w:hAnsi="Times New Roman"/>
+          <w:sz w:val="20"/>
+          <w:szCs w:val="20"/>
+        </w:rPr>
+        <w:t>[</w:t>
+      </w:r>
+      <w:r>
+        <w:rPr>
+          <w:rFonts w:ascii="Times New Roman" w:hAnsi="Times New Roman"/>
+          <w:sz w:val="20"/>
+          <w:szCs w:val="20"/>
+        </w:rPr>
+        <w:fldChar w:fldCharType="begin"/>
+      </w:r>
+      <w:r>
+        <w:rPr>
+          <w:rFonts w:ascii="Times New Roman" w:hAnsi="Times New Roman"/>
+          <w:sz w:val="20"/>
+          <w:szCs w:val="20"/>
+        </w:rPr>
+        <w:instrText xml:space="preserve"> REF _Ref66436394 \r \h </w:instrText>
+      </w:r>
+      <w:r>
+        <w:rPr>
+          <w:rFonts w:ascii="Times New Roman" w:hAnsi="Times New Roman"/>
+          <w:sz w:val="20"/>
+          <w:szCs w:val="20"/>
+        </w:rPr>
+      </w:r>
+      <w:r>
+        <w:rPr>
+          <w:rFonts w:ascii="Times New Roman" w:hAnsi="Times New Roman"/>
+          <w:sz w:val="20"/>
+          <w:szCs w:val="20"/>
+        </w:rPr>
+        <w:fldChar w:fldCharType="separate"/>
+      </w:r>
+      <w:r>
+        <w:rPr>
+          <w:rFonts w:ascii="Times New Roman" w:hAnsi="Times New Roman"/>
+          <w:sz w:val="20"/>
+          <w:szCs w:val="20"/>
+        </w:rPr>
+        <w:t>4</w:t>
+      </w:r>
+      <w:r>
+        <w:rPr>
+          <w:rFonts w:ascii="Times New Roman" w:hAnsi="Times New Roman"/>
+          <w:sz w:val="20"/>
+          <w:szCs w:val="20"/>
+        </w:rPr>
+        <w:fldChar w:fldCharType="end"/>
+      </w:r>
+      <w:r>
+        <w:rPr>
+          <w:rFonts w:ascii="Times New Roman" w:hAnsi="Times New Roman"/>
+          <w:sz w:val="20"/>
+          <w:szCs w:val="20"/>
+        </w:rPr>
+        <w:t>]</w:t>
+      </w:r>
+      <w:ins w:id="9" w:author="Amicarelli Andrea (RSE)" w:date="2021-03-12T10:07:00Z">
+        <w:r>
+          <w:rPr>
+            <w:rFonts w:ascii="Times New Roman" w:hAnsi="Times New Roman"/>
+            <w:sz w:val="20"/>
+            <w:szCs w:val="20"/>
+          </w:rPr>
+          <w:t>).</w:t>
+        </w:r>
+      </w:ins>
+      <w:commentRangeEnd w:id="7"/>
+      <w:r>
+        <w:rPr>
+          <w:rStyle w:val="Rimandocommento"/>
+        </w:rPr>
+        <w:commentReference w:id="7"/>
       </w:r>
     </w:p>
     <w:p>
@@ -2056,8 +1907,8 @@
           <w:szCs w:val="24"/>
         </w:rPr>
       </w:pPr>
-      <w:bookmarkStart w:id="6" w:name="_Ref521064938"/>
-      <w:bookmarkStart w:id="7" w:name="_Toc521070849"/>
+      <w:bookmarkStart w:id="10" w:name="_Ref521064938"/>
+      <w:bookmarkStart w:id="11" w:name="_Toc521070849"/>
       <w:r>
         <w:rPr>
           <w:rFonts w:ascii="Times New Roman" w:hAnsi="Times New Roman"/>
@@ -2069,8 +1920,8 @@
         </w:rPr>
         <w:t>Tutorials</w:t>
       </w:r>
-      <w:bookmarkEnd w:id="6"/>
-      <w:bookmarkEnd w:id="7"/>
+      <w:bookmarkEnd w:id="10"/>
+      <w:bookmarkEnd w:id="11"/>
     </w:p>
     <w:p>
       <w:pPr>
@@ -2109,7 +1960,7 @@
           <w:szCs w:val="24"/>
         </w:rPr>
       </w:pPr>
-      <w:bookmarkStart w:id="8" w:name="_Toc521070850"/>
+      <w:bookmarkStart w:id="12" w:name="_Toc521070850"/>
       <w:r>
         <w:rPr>
           <w:rFonts w:ascii="Times New Roman" w:hAnsi="Times New Roman"/>
@@ -2145,7 +1996,7 @@
         </w:rPr>
         <w:t>”</w:t>
       </w:r>
-      <w:bookmarkEnd w:id="8"/>
+      <w:bookmarkEnd w:id="12"/>
     </w:p>
     <w:p>
       <w:pPr>
@@ -2447,7 +2298,31 @@
           <w:sz w:val="20"/>
           <w:szCs w:val="24"/>
         </w:rPr>
-        <w:t>This is a very simple and very fast tutorial with input data in geographic coordinates.</w:t>
+        <w:t xml:space="preserve">This is a very simple and very fast tutorial with input data in geographic </w:t>
+      </w:r>
+      <w:commentRangeStart w:id="13"/>
+      <w:r>
+        <w:rPr>
+          <w:rFonts w:ascii="Times New Roman" w:hAnsi="Times New Roman"/>
+          <w:sz w:val="20"/>
+          <w:szCs w:val="24"/>
+        </w:rPr>
+        <w:t>coordinates</w:t>
+      </w:r>
+      <w:commentRangeEnd w:id="13"/>
+      <w:r>
+        <w:rPr>
+          <w:rStyle w:val="Rimandocommento"/>
+        </w:rPr>
+        <w:commentReference w:id="13"/>
+      </w:r>
+      <w:r>
+        <w:rPr>
+          <w:rFonts w:ascii="Times New Roman" w:hAnsi="Times New Roman"/>
+          <w:sz w:val="20"/>
+          <w:szCs w:val="24"/>
+        </w:rPr>
+        <w:t>.</w:t>
       </w:r>
     </w:p>
     <w:p>
@@ -2456,21 +2331,12 @@
         <w:jc w:val="both"/>
         <w:rPr>
           <w:rFonts w:ascii="Times New Roman" w:hAnsi="Times New Roman"/>
-          <w:sz w:val="24"/>
+          <w:sz w:val="20"/>
           <w:szCs w:val="24"/>
         </w:rPr>
       </w:pPr>
-    </w:p>
-    <w:p>
-      <w:pPr>
-        <w:spacing w:after="0" w:line="240" w:lineRule="auto"/>
-        <w:jc w:val="both"/>
-        <w:rPr>
-          <w:rFonts w:ascii="Times New Roman" w:hAnsi="Times New Roman"/>
-          <w:sz w:val="24"/>
-          <w:szCs w:val="24"/>
-        </w:rPr>
-      </w:pPr>
+      <w:bookmarkStart w:id="14" w:name="_GoBack"/>
+      <w:bookmarkEnd w:id="14"/>
     </w:p>
     <w:p>
       <w:pPr>
@@ -2490,6 +2356,8 @@
           <w:szCs w:val="24"/>
         </w:rPr>
       </w:pPr>
+      <w:bookmarkStart w:id="15" w:name="_Toc521070886"/>
+      <w:bookmarkStart w:id="16" w:name="_Ref520373754"/>
       <w:r>
         <w:rPr>
           <w:rFonts w:ascii="Times New Roman" w:hAnsi="Times New Roman"/>
@@ -2499,927 +2367,9 @@
           <w:sz w:val="24"/>
           <w:szCs w:val="24"/>
         </w:rPr>
-        <w:lastRenderedPageBreak/>
-        <w:t>Notes</w:t>
-      </w:r>
-    </w:p>
-    <w:p>
-      <w:pPr>
-        <w:spacing w:after="0" w:line="240" w:lineRule="auto"/>
-        <w:jc w:val="both"/>
-        <w:rPr>
-          <w:rFonts w:ascii="Times New Roman" w:hAnsi="Times New Roman"/>
-          <w:sz w:val="20"/>
-          <w:szCs w:val="24"/>
-        </w:rPr>
-      </w:pPr>
-      <w:r>
-        <w:rPr>
-          <w:rFonts w:ascii="Times New Roman" w:hAnsi="Times New Roman"/>
-          <w:sz w:val="20"/>
-          <w:szCs w:val="24"/>
-        </w:rPr>
-        <w:t xml:space="preserve">The output files of DEM2xyz (“.txt”) can be post-processed </w:t>
-      </w:r>
-      <w:r>
-        <w:rPr>
-          <w:rFonts w:ascii="Times New Roman" w:hAnsi="Times New Roman"/>
-          <w:sz w:val="20"/>
-          <w:szCs w:val="24"/>
-        </w:rPr>
-        <w:t>by means of</w:t>
-      </w:r>
-      <w:r>
-        <w:rPr>
-          <w:rFonts w:ascii="Times New Roman" w:hAnsi="Times New Roman"/>
-          <w:sz w:val="20"/>
-          <w:szCs w:val="24"/>
-        </w:rPr>
-        <w:t xml:space="preserve"> </w:t>
-      </w:r>
-      <w:proofErr w:type="spellStart"/>
-      <w:r>
-        <w:rPr>
-          <w:rFonts w:ascii="Times New Roman" w:hAnsi="Times New Roman"/>
-          <w:sz w:val="20"/>
-          <w:szCs w:val="24"/>
-        </w:rPr>
-        <w:t>Paraview</w:t>
-      </w:r>
-      <w:proofErr w:type="spellEnd"/>
-      <w:r>
-        <w:rPr>
-          <w:rFonts w:ascii="Times New Roman" w:hAnsi="Times New Roman"/>
-          <w:sz w:val="20"/>
-          <w:szCs w:val="24"/>
-        </w:rPr>
-        <w:t xml:space="preserve"> (</w:t>
-      </w:r>
-      <w:r>
-        <w:rPr>
-          <w:rFonts w:ascii="Times New Roman" w:hAnsi="Times New Roman"/>
-          <w:sz w:val="20"/>
-          <w:szCs w:val="24"/>
-        </w:rPr>
-        <w:t>[</w:t>
-      </w:r>
-      <w:r>
-        <w:rPr>
-          <w:rFonts w:ascii="Times New Roman" w:hAnsi="Times New Roman"/>
-          <w:sz w:val="20"/>
-          <w:szCs w:val="24"/>
-        </w:rPr>
-        <w:fldChar w:fldCharType="begin"/>
-      </w:r>
-      <w:r>
-        <w:rPr>
-          <w:rFonts w:ascii="Times New Roman" w:hAnsi="Times New Roman"/>
-          <w:sz w:val="20"/>
-          <w:szCs w:val="24"/>
-        </w:rPr>
-        <w:instrText xml:space="preserve"> REF _Ref521406208 \r \h </w:instrText>
-      </w:r>
-      <w:r>
-        <w:rPr>
-          <w:rFonts w:ascii="Times New Roman" w:hAnsi="Times New Roman"/>
-          <w:sz w:val="20"/>
-          <w:szCs w:val="24"/>
-        </w:rPr>
-      </w:r>
-      <w:r>
-        <w:rPr>
-          <w:rFonts w:ascii="Times New Roman" w:hAnsi="Times New Roman"/>
-          <w:sz w:val="20"/>
-          <w:szCs w:val="24"/>
-        </w:rPr>
-        <w:fldChar w:fldCharType="separate"/>
-      </w:r>
-      <w:r>
-        <w:rPr>
-          <w:rFonts w:ascii="Times New Roman" w:hAnsi="Times New Roman"/>
-          <w:sz w:val="20"/>
-          <w:szCs w:val="24"/>
-        </w:rPr>
-        <w:t>3</w:t>
-      </w:r>
-      <w:r>
-        <w:rPr>
-          <w:rFonts w:ascii="Times New Roman" w:hAnsi="Times New Roman"/>
-          <w:sz w:val="20"/>
-          <w:szCs w:val="24"/>
-        </w:rPr>
-        <w:fldChar w:fldCharType="end"/>
-      </w:r>
-      <w:r>
-        <w:rPr>
-          <w:rFonts w:ascii="Times New Roman" w:hAnsi="Times New Roman"/>
-          <w:sz w:val="20"/>
-          <w:szCs w:val="24"/>
-        </w:rPr>
-        <w:t>])</w:t>
-      </w:r>
-      <w:r>
-        <w:rPr>
-          <w:rFonts w:ascii="Times New Roman" w:hAnsi="Times New Roman"/>
-          <w:sz w:val="20"/>
-          <w:szCs w:val="24"/>
-        </w:rPr>
-        <w:t>, by executing the following procedure:</w:t>
-      </w:r>
-    </w:p>
-    <w:p>
-      <w:pPr>
-        <w:pStyle w:val="Paragrafoelenco"/>
-        <w:numPr>
-          <w:ilvl w:val="0"/>
-          <w:numId w:val="43"/>
-        </w:numPr>
-        <w:jc w:val="both"/>
-        <w:rPr>
-          <w:sz w:val="20"/>
-        </w:rPr>
-      </w:pPr>
-      <w:proofErr w:type="gramStart"/>
-      <w:r>
-        <w:rPr>
-          <w:sz w:val="20"/>
-        </w:rPr>
-        <w:t>o</w:t>
-      </w:r>
-      <w:r>
-        <w:rPr>
-          <w:sz w:val="20"/>
-        </w:rPr>
-        <w:t>pen</w:t>
-      </w:r>
-      <w:proofErr w:type="gramEnd"/>
-      <w:r>
-        <w:rPr>
-          <w:sz w:val="20"/>
-        </w:rPr>
-        <w:t xml:space="preserve"> the .</w:t>
-      </w:r>
-      <w:proofErr w:type="spellStart"/>
-      <w:r>
-        <w:rPr>
-          <w:sz w:val="20"/>
-        </w:rPr>
-        <w:t>txt</w:t>
-      </w:r>
-      <w:proofErr w:type="spellEnd"/>
-      <w:r>
-        <w:rPr>
-          <w:sz w:val="20"/>
-        </w:rPr>
-        <w:t xml:space="preserve"> file; </w:t>
-      </w:r>
-      <w:proofErr w:type="spellStart"/>
-      <w:r>
-        <w:rPr>
-          <w:sz w:val="20"/>
-        </w:rPr>
-        <w:t>change</w:t>
-      </w:r>
-      <w:proofErr w:type="spellEnd"/>
-      <w:r>
-        <w:rPr>
-          <w:sz w:val="20"/>
-        </w:rPr>
-        <w:t xml:space="preserve"> the </w:t>
-      </w:r>
-      <w:r>
-        <w:rPr>
-          <w:sz w:val="20"/>
-          <w:lang w:val="en-GB"/>
-        </w:rPr>
-        <w:t xml:space="preserve">"Field Delimiter Character" </w:t>
-      </w:r>
-      <w:r>
-        <w:rPr>
-          <w:sz w:val="20"/>
-        </w:rPr>
-        <w:t xml:space="preserve">to </w:t>
-      </w:r>
-      <w:r>
-        <w:rPr>
-          <w:sz w:val="20"/>
-          <w:lang w:val="en-GB"/>
-        </w:rPr>
-        <w:t>a blank space</w:t>
-      </w:r>
-      <w:r>
-        <w:rPr>
-          <w:sz w:val="20"/>
-        </w:rPr>
-        <w:t xml:space="preserve"> by </w:t>
-      </w:r>
-      <w:proofErr w:type="spellStart"/>
-      <w:r>
-        <w:rPr>
-          <w:sz w:val="20"/>
-        </w:rPr>
-        <w:t>typing</w:t>
-      </w:r>
-      <w:proofErr w:type="spellEnd"/>
-      <w:r>
-        <w:rPr>
-          <w:sz w:val="20"/>
-        </w:rPr>
-        <w:t xml:space="preserve"> </w:t>
-      </w:r>
-      <w:proofErr w:type="spellStart"/>
-      <w:r>
-        <w:rPr>
-          <w:sz w:val="20"/>
-        </w:rPr>
-        <w:t>one</w:t>
-      </w:r>
-      <w:proofErr w:type="spellEnd"/>
-      <w:r>
-        <w:rPr>
-          <w:sz w:val="20"/>
-        </w:rPr>
-        <w:t xml:space="preserve"> </w:t>
-      </w:r>
-      <w:proofErr w:type="spellStart"/>
-      <w:r>
-        <w:rPr>
-          <w:sz w:val="20"/>
-        </w:rPr>
-        <w:t>bla</w:t>
-      </w:r>
-      <w:r>
-        <w:rPr>
-          <w:sz w:val="20"/>
-        </w:rPr>
-        <w:t>nk</w:t>
-      </w:r>
-      <w:proofErr w:type="spellEnd"/>
-      <w:r>
-        <w:rPr>
-          <w:sz w:val="20"/>
-        </w:rPr>
-        <w:t xml:space="preserve"> </w:t>
-      </w:r>
-      <w:proofErr w:type="spellStart"/>
-      <w:r>
-        <w:rPr>
-          <w:sz w:val="20"/>
-        </w:rPr>
-        <w:t>space</w:t>
-      </w:r>
-      <w:proofErr w:type="spellEnd"/>
-      <w:r>
-        <w:rPr>
-          <w:sz w:val="20"/>
-        </w:rPr>
-        <w:t xml:space="preserve">; </w:t>
-      </w:r>
-      <w:proofErr w:type="spellStart"/>
-      <w:r>
-        <w:rPr>
-          <w:sz w:val="20"/>
-        </w:rPr>
-        <w:t>choose</w:t>
-      </w:r>
-      <w:proofErr w:type="spellEnd"/>
-      <w:r>
-        <w:rPr>
-          <w:sz w:val="20"/>
-        </w:rPr>
-        <w:t xml:space="preserve"> the option “</w:t>
-      </w:r>
-      <w:r>
-        <w:rPr>
-          <w:sz w:val="20"/>
-          <w:lang w:val="en-GB"/>
-        </w:rPr>
-        <w:t>Merge consecutive limiters</w:t>
-      </w:r>
-      <w:r>
-        <w:rPr>
-          <w:sz w:val="20"/>
-        </w:rPr>
-        <w:t>”</w:t>
-      </w:r>
-      <w:r>
-        <w:rPr>
-          <w:sz w:val="20"/>
-        </w:rPr>
-        <w:t>;</w:t>
-      </w:r>
-    </w:p>
-    <w:p>
-      <w:pPr>
-        <w:pStyle w:val="Paragrafoelenco"/>
-        <w:numPr>
-          <w:ilvl w:val="0"/>
-          <w:numId w:val="43"/>
-        </w:numPr>
-        <w:jc w:val="both"/>
-        <w:rPr>
-          <w:sz w:val="20"/>
-        </w:rPr>
-      </w:pPr>
-      <w:proofErr w:type="spellStart"/>
-      <w:proofErr w:type="gramStart"/>
-      <w:r>
-        <w:rPr>
-          <w:sz w:val="20"/>
-        </w:rPr>
-        <w:t>a</w:t>
-      </w:r>
-      <w:r>
-        <w:rPr>
-          <w:sz w:val="20"/>
-        </w:rPr>
-        <w:t>pply</w:t>
-      </w:r>
-      <w:proofErr w:type="spellEnd"/>
-      <w:proofErr w:type="gramEnd"/>
-      <w:r>
-        <w:rPr>
-          <w:sz w:val="20"/>
-        </w:rPr>
-        <w:t xml:space="preserve"> the </w:t>
-      </w:r>
-      <w:proofErr w:type="spellStart"/>
-      <w:r>
-        <w:rPr>
-          <w:sz w:val="20"/>
-        </w:rPr>
-        <w:t>filter</w:t>
-      </w:r>
-      <w:proofErr w:type="spellEnd"/>
-      <w:r>
-        <w:rPr>
-          <w:sz w:val="20"/>
-        </w:rPr>
-        <w:t xml:space="preserve"> “</w:t>
-      </w:r>
-      <w:proofErr w:type="spellStart"/>
-      <w:r>
-        <w:rPr>
-          <w:sz w:val="20"/>
-          <w:lang w:val="en-GB"/>
-        </w:rPr>
-        <w:t>TabletoPoints</w:t>
-      </w:r>
-      <w:proofErr w:type="spellEnd"/>
-      <w:r>
-        <w:rPr>
-          <w:sz w:val="20"/>
-        </w:rPr>
-        <w:t>”</w:t>
-      </w:r>
-      <w:r>
-        <w:rPr>
-          <w:sz w:val="20"/>
-        </w:rPr>
-        <w:t>;</w:t>
-      </w:r>
-    </w:p>
-    <w:p>
-      <w:pPr>
-        <w:pStyle w:val="Paragrafoelenco"/>
-        <w:numPr>
-          <w:ilvl w:val="0"/>
-          <w:numId w:val="43"/>
-        </w:numPr>
-        <w:jc w:val="both"/>
-        <w:rPr>
-          <w:sz w:val="20"/>
-        </w:rPr>
-      </w:pPr>
-      <w:proofErr w:type="spellStart"/>
-      <w:ins w:id="9" w:author="Amicarelli Andrea (RSE)" w:date="2020-05-25T08:42:00Z">
-        <w:r>
-          <w:rPr>
-            <w:sz w:val="20"/>
-          </w:rPr>
-          <w:t>eventually</w:t>
-        </w:r>
-        <w:proofErr w:type="spellEnd"/>
-        <w:r>
-          <w:rPr>
-            <w:sz w:val="20"/>
-          </w:rPr>
-          <w:t xml:space="preserve"> </w:t>
-        </w:r>
-        <w:proofErr w:type="spellStart"/>
-        <w:r>
-          <w:rPr>
-            <w:sz w:val="20"/>
-          </w:rPr>
-          <w:t>cut</w:t>
-        </w:r>
-        <w:proofErr w:type="spellEnd"/>
-        <w:r>
-          <w:rPr>
-            <w:sz w:val="20"/>
-          </w:rPr>
-          <w:t xml:space="preserve"> the </w:t>
-        </w:r>
-        <w:proofErr w:type="spellStart"/>
-        <w:r>
-          <w:rPr>
-            <w:sz w:val="20"/>
-          </w:rPr>
-          <w:t>proper</w:t>
-        </w:r>
-        <w:proofErr w:type="spellEnd"/>
-        <w:r>
-          <w:rPr>
-            <w:sz w:val="20"/>
-          </w:rPr>
-          <w:t xml:space="preserve"> </w:t>
-        </w:r>
-        <w:proofErr w:type="gramStart"/>
-        <w:r>
-          <w:rPr>
-            <w:sz w:val="20"/>
-          </w:rPr>
-          <w:t>domain</w:t>
-        </w:r>
-        <w:proofErr w:type="gramEnd"/>
-        <w:r>
-          <w:rPr>
-            <w:sz w:val="20"/>
-          </w:rPr>
-          <w:t xml:space="preserve"> </w:t>
-        </w:r>
-        <w:proofErr w:type="spellStart"/>
-        <w:r>
-          <w:rPr>
-            <w:sz w:val="20"/>
-          </w:rPr>
-          <w:t>especially</w:t>
-        </w:r>
-        <w:proofErr w:type="spellEnd"/>
-        <w:r>
-          <w:rPr>
-            <w:sz w:val="20"/>
-          </w:rPr>
-          <w:t xml:space="preserve"> </w:t>
-        </w:r>
-        <w:proofErr w:type="spellStart"/>
-        <w:r>
-          <w:rPr>
-            <w:sz w:val="20"/>
-          </w:rPr>
-          <w:t>if</w:t>
-        </w:r>
-        <w:proofErr w:type="spellEnd"/>
-        <w:r>
-          <w:rPr>
-            <w:sz w:val="20"/>
-          </w:rPr>
-          <w:t xml:space="preserve"> the </w:t>
-        </w:r>
-        <w:proofErr w:type="spellStart"/>
-        <w:r>
-          <w:rPr>
-            <w:sz w:val="20"/>
-          </w:rPr>
-          <w:t>virtual</w:t>
-        </w:r>
-        <w:proofErr w:type="spellEnd"/>
-        <w:r>
-          <w:rPr>
-            <w:sz w:val="20"/>
-          </w:rPr>
-          <w:t xml:space="preserve"> </w:t>
-        </w:r>
-        <w:proofErr w:type="spellStart"/>
-        <w:r>
-          <w:rPr>
-            <w:sz w:val="20"/>
-          </w:rPr>
-          <w:t>memory</w:t>
-        </w:r>
-        <w:proofErr w:type="spellEnd"/>
-        <w:r>
-          <w:rPr>
-            <w:sz w:val="20"/>
-          </w:rPr>
-          <w:t xml:space="preserve"> </w:t>
-        </w:r>
-        <w:proofErr w:type="spellStart"/>
-        <w:r>
-          <w:rPr>
-            <w:sz w:val="20"/>
-          </w:rPr>
-          <w:t>is</w:t>
-        </w:r>
-        <w:proofErr w:type="spellEnd"/>
-        <w:r>
-          <w:rPr>
-            <w:sz w:val="20"/>
-          </w:rPr>
-          <w:t xml:space="preserve"> </w:t>
-        </w:r>
-        <w:proofErr w:type="spellStart"/>
-        <w:r>
-          <w:rPr>
-            <w:sz w:val="20"/>
-          </w:rPr>
-          <w:t>insufficient</w:t>
-        </w:r>
-        <w:proofErr w:type="spellEnd"/>
-        <w:r>
-          <w:rPr>
-            <w:sz w:val="20"/>
-          </w:rPr>
-          <w:t>;</w:t>
-        </w:r>
-      </w:ins>
-    </w:p>
-    <w:p>
-      <w:pPr>
-        <w:pStyle w:val="Paragrafoelenco"/>
-        <w:numPr>
-          <w:ilvl w:val="0"/>
-          <w:numId w:val="43"/>
-        </w:numPr>
-        <w:jc w:val="both"/>
-        <w:rPr>
-          <w:sz w:val="20"/>
-          <w:lang w:val="en-GB"/>
-        </w:rPr>
-      </w:pPr>
-      <w:proofErr w:type="spellStart"/>
-      <w:proofErr w:type="gramStart"/>
-      <w:r>
-        <w:rPr>
-          <w:sz w:val="20"/>
-        </w:rPr>
-        <w:t>a</w:t>
-      </w:r>
-      <w:r>
-        <w:rPr>
-          <w:sz w:val="20"/>
-        </w:rPr>
-        <w:t>pply</w:t>
-      </w:r>
-      <w:proofErr w:type="spellEnd"/>
-      <w:proofErr w:type="gramEnd"/>
-      <w:r>
-        <w:rPr>
-          <w:sz w:val="20"/>
-        </w:rPr>
-        <w:t xml:space="preserve"> the </w:t>
-      </w:r>
-      <w:proofErr w:type="spellStart"/>
-      <w:r>
-        <w:rPr>
-          <w:sz w:val="20"/>
-        </w:rPr>
-        <w:t>filter</w:t>
-      </w:r>
-      <w:proofErr w:type="spellEnd"/>
-      <w:r>
-        <w:rPr>
-          <w:sz w:val="20"/>
-        </w:rPr>
-        <w:t xml:space="preserve"> “</w:t>
-      </w:r>
-      <w:r>
-        <w:rPr>
-          <w:sz w:val="20"/>
-          <w:lang w:val="en-GB"/>
-        </w:rPr>
-        <w:t>Delaunay2D</w:t>
-      </w:r>
-      <w:r>
-        <w:rPr>
-          <w:sz w:val="20"/>
-        </w:rPr>
-        <w:t>”</w:t>
-      </w:r>
-      <w:r>
-        <w:rPr>
-          <w:sz w:val="20"/>
-        </w:rPr>
-        <w:t>;</w:t>
-      </w:r>
-    </w:p>
-    <w:p>
-      <w:pPr>
-        <w:pStyle w:val="Paragrafoelenco"/>
-        <w:numPr>
-          <w:ilvl w:val="0"/>
-          <w:numId w:val="43"/>
-        </w:numPr>
-        <w:jc w:val="both"/>
-        <w:rPr>
-          <w:sz w:val="20"/>
-          <w:lang w:val="en-GB"/>
-        </w:rPr>
-      </w:pPr>
-      <w:ins w:id="10" w:author="Amicarelli Andrea (RSE)" w:date="2020-05-25T08:42:00Z">
-        <w:r>
-          <w:rPr>
-            <w:sz w:val="20"/>
-          </w:rPr>
-          <w:t>"Save Data&gt;</w:t>
-        </w:r>
-        <w:proofErr w:type="gramStart"/>
-        <w:r>
-          <w:rPr>
-            <w:sz w:val="20"/>
-          </w:rPr>
-          <w:t>.</w:t>
-        </w:r>
-        <w:proofErr w:type="spellStart"/>
-        <w:r>
-          <w:rPr>
-            <w:sz w:val="20"/>
-          </w:rPr>
-          <w:t>ply</w:t>
-        </w:r>
-        <w:proofErr w:type="spellEnd"/>
-        <w:proofErr w:type="gramEnd"/>
-        <w:r>
-          <w:rPr>
-            <w:sz w:val="20"/>
-          </w:rPr>
-          <w:t>"</w:t>
-        </w:r>
-      </w:ins>
-      <w:r>
-        <w:rPr>
-          <w:sz w:val="20"/>
-        </w:rPr>
-        <w:t>.</w:t>
-      </w:r>
-    </w:p>
-    <w:p>
-      <w:pPr>
-        <w:spacing w:after="0" w:line="240" w:lineRule="auto"/>
-        <w:jc w:val="both"/>
-        <w:rPr>
-          <w:ins w:id="11" w:author="Amicarelli Andrea (RSE)" w:date="2020-11-25T14:16:00Z"/>
-          <w:rFonts w:ascii="Times New Roman" w:hAnsi="Times New Roman"/>
-          <w:sz w:val="20"/>
-          <w:szCs w:val="24"/>
-        </w:rPr>
-      </w:pPr>
-      <w:ins w:id="12" w:author="Amicarelli Andrea (RSE)" w:date="2020-11-25T14:16:00Z">
-        <w:r>
-          <w:rPr>
-            <w:rFonts w:ascii="Times New Roman" w:hAnsi="Times New Roman"/>
-            <w:sz w:val="20"/>
-            <w:szCs w:val="24"/>
-          </w:rPr>
-          <w:t xml:space="preserve">The lower-left vertex output of DEM2xyz </w:t>
-        </w:r>
-        <w:proofErr w:type="spellStart"/>
-        <w:r>
-          <w:rPr>
-            <w:rFonts w:ascii="Times New Roman" w:hAnsi="Times New Roman"/>
-            <w:sz w:val="20"/>
-            <w:szCs w:val="24"/>
-          </w:rPr>
-          <w:t>is</w:t>
-        </w:r>
-        <w:proofErr w:type="spellEnd"/>
-        <w:r>
-          <w:rPr>
-            <w:rFonts w:ascii="Times New Roman" w:hAnsi="Times New Roman"/>
-            <w:sz w:val="20"/>
-            <w:szCs w:val="24"/>
-          </w:rPr>
-          <w:t xml:space="preserve"> </w:t>
-        </w:r>
-        <w:proofErr w:type="spellStart"/>
-        <w:r>
-          <w:rPr>
-            <w:rFonts w:ascii="Times New Roman" w:hAnsi="Times New Roman"/>
-            <w:sz w:val="20"/>
-            <w:szCs w:val="24"/>
-          </w:rPr>
-          <w:t>always</w:t>
-        </w:r>
-        <w:proofErr w:type="spellEnd"/>
-        <w:r>
-          <w:rPr>
-            <w:rFonts w:ascii="Times New Roman" w:hAnsi="Times New Roman"/>
-            <w:sz w:val="20"/>
-            <w:szCs w:val="24"/>
-          </w:rPr>
-          <w:t xml:space="preserve"> (0.,0.)</w:t>
-        </w:r>
-        <w:r>
-          <w:rPr>
-            <w:rFonts w:ascii="Times New Roman" w:hAnsi="Times New Roman"/>
-            <w:sz w:val="20"/>
-            <w:szCs w:val="24"/>
-          </w:rPr>
-          <w:t>.</w:t>
-        </w:r>
-        <w:bookmarkStart w:id="13" w:name="_GoBack"/>
-        <w:bookmarkEnd w:id="13"/>
-      </w:ins>
-    </w:p>
-    <w:p>
-      <w:pPr>
-        <w:spacing w:after="0" w:line="240" w:lineRule="auto"/>
-        <w:jc w:val="both"/>
-        <w:rPr>
-          <w:ins w:id="14" w:author="Amicarelli Andrea (RSE)" w:date="2020-11-25T14:16:00Z"/>
-          <w:rFonts w:ascii="Times New Roman" w:hAnsi="Times New Roman"/>
-          <w:sz w:val="20"/>
-          <w:szCs w:val="24"/>
-        </w:rPr>
-      </w:pPr>
-      <w:ins w:id="15" w:author="Amicarelli Andrea (RSE)" w:date="2020-11-25T14:16:00Z">
-        <w:r>
-          <w:rPr>
-            <w:rFonts w:ascii="Times New Roman" w:hAnsi="Times New Roman"/>
-            <w:sz w:val="20"/>
-            <w:szCs w:val="24"/>
-          </w:rPr>
-          <w:t xml:space="preserve">The digging regions can </w:t>
-        </w:r>
-        <w:proofErr w:type="spellStart"/>
-        <w:r>
-          <w:rPr>
-            <w:rFonts w:ascii="Times New Roman" w:hAnsi="Times New Roman"/>
-            <w:sz w:val="20"/>
-            <w:szCs w:val="24"/>
-          </w:rPr>
-          <w:t>overlap</w:t>
-        </w:r>
-        <w:proofErr w:type="spellEnd"/>
-        <w:r>
-          <w:rPr>
-            <w:rFonts w:ascii="Times New Roman" w:hAnsi="Times New Roman"/>
-            <w:sz w:val="20"/>
-            <w:szCs w:val="24"/>
-          </w:rPr>
-          <w:t xml:space="preserve"> </w:t>
-        </w:r>
-        <w:proofErr w:type="spellStart"/>
-        <w:r>
-          <w:rPr>
-            <w:rFonts w:ascii="Times New Roman" w:hAnsi="Times New Roman"/>
-            <w:sz w:val="20"/>
-            <w:szCs w:val="24"/>
-          </w:rPr>
-          <w:t>each</w:t>
-        </w:r>
-        <w:proofErr w:type="spellEnd"/>
-        <w:r>
-          <w:rPr>
-            <w:rFonts w:ascii="Times New Roman" w:hAnsi="Times New Roman"/>
-            <w:sz w:val="20"/>
-            <w:szCs w:val="24"/>
-          </w:rPr>
-          <w:t xml:space="preserve"> </w:t>
-        </w:r>
-        <w:proofErr w:type="spellStart"/>
-        <w:r>
-          <w:rPr>
-            <w:rFonts w:ascii="Times New Roman" w:hAnsi="Times New Roman"/>
-            <w:sz w:val="20"/>
-            <w:szCs w:val="24"/>
-          </w:rPr>
-          <w:t>other</w:t>
-        </w:r>
-        <w:proofErr w:type="spellEnd"/>
-        <w:r>
-          <w:rPr>
-            <w:rFonts w:ascii="Times New Roman" w:hAnsi="Times New Roman"/>
-            <w:sz w:val="20"/>
-            <w:szCs w:val="24"/>
-          </w:rPr>
-          <w:t xml:space="preserve"> </w:t>
-        </w:r>
-        <w:proofErr w:type="spellStart"/>
-        <w:r>
-          <w:rPr>
-            <w:rFonts w:ascii="Times New Roman" w:hAnsi="Times New Roman"/>
-            <w:sz w:val="20"/>
-            <w:szCs w:val="24"/>
-          </w:rPr>
-          <w:t>if</w:t>
-        </w:r>
-        <w:proofErr w:type="spellEnd"/>
-        <w:r>
-          <w:rPr>
-            <w:rFonts w:ascii="Times New Roman" w:hAnsi="Times New Roman"/>
-            <w:sz w:val="20"/>
-            <w:szCs w:val="24"/>
-          </w:rPr>
-          <w:t xml:space="preserve"> </w:t>
-        </w:r>
-        <w:proofErr w:type="spellStart"/>
-        <w:r>
-          <w:rPr>
-            <w:rFonts w:ascii="Times New Roman" w:hAnsi="Times New Roman"/>
-            <w:sz w:val="20"/>
-            <w:szCs w:val="24"/>
-          </w:rPr>
-          <w:t>they</w:t>
-        </w:r>
-        <w:proofErr w:type="spellEnd"/>
-        <w:r>
-          <w:rPr>
-            <w:rFonts w:ascii="Times New Roman" w:hAnsi="Times New Roman"/>
-            <w:sz w:val="20"/>
-            <w:szCs w:val="24"/>
-          </w:rPr>
-          <w:t xml:space="preserve"> </w:t>
-        </w:r>
-        <w:proofErr w:type="spellStart"/>
-        <w:r>
-          <w:rPr>
-            <w:rFonts w:ascii="Times New Roman" w:hAnsi="Times New Roman"/>
-            <w:sz w:val="20"/>
-            <w:szCs w:val="24"/>
-          </w:rPr>
-          <w:t>will</w:t>
-        </w:r>
-        <w:proofErr w:type="spellEnd"/>
-        <w:r>
-          <w:rPr>
-            <w:rFonts w:ascii="Times New Roman" w:hAnsi="Times New Roman"/>
-            <w:sz w:val="20"/>
-            <w:szCs w:val="24"/>
-          </w:rPr>
-          <w:t xml:space="preserve"> be </w:t>
-        </w:r>
-        <w:proofErr w:type="spellStart"/>
-        <w:r>
-          <w:rPr>
-            <w:rFonts w:ascii="Times New Roman" w:hAnsi="Times New Roman"/>
-            <w:sz w:val="20"/>
-            <w:szCs w:val="24"/>
-          </w:rPr>
-          <w:t>all</w:t>
-        </w:r>
-        <w:proofErr w:type="spellEnd"/>
-        <w:r>
-          <w:rPr>
-            <w:rFonts w:ascii="Times New Roman" w:hAnsi="Times New Roman"/>
-            <w:sz w:val="20"/>
-            <w:szCs w:val="24"/>
-          </w:rPr>
-          <w:t xml:space="preserve"> set to the same height</w:t>
-        </w:r>
-        <w:r>
-          <w:rPr>
-            <w:rFonts w:ascii="Times New Roman" w:hAnsi="Times New Roman"/>
-            <w:sz w:val="20"/>
-            <w:szCs w:val="24"/>
-          </w:rPr>
-          <w:t>.</w:t>
-        </w:r>
-      </w:ins>
-    </w:p>
-    <w:p>
-      <w:pPr>
-        <w:spacing w:after="0" w:line="240" w:lineRule="auto"/>
-        <w:jc w:val="both"/>
-        <w:rPr>
-          <w:rFonts w:ascii="Times New Roman" w:hAnsi="Times New Roman"/>
-          <w:sz w:val="20"/>
-          <w:szCs w:val="24"/>
-        </w:rPr>
-      </w:pPr>
-    </w:p>
-    <w:p>
-      <w:pPr>
-        <w:pStyle w:val="Titolo2"/>
-        <w:keepNext w:val="0"/>
-        <w:numPr>
-          <w:ilvl w:val="0"/>
-          <w:numId w:val="3"/>
-        </w:numPr>
-        <w:spacing w:before="0" w:after="0" w:line="240" w:lineRule="auto"/>
-        <w:rPr>
-          <w:rFonts w:ascii="Times New Roman" w:hAnsi="Times New Roman"/>
-          <w:bCs w:val="0"/>
-          <w:i w:val="0"/>
-          <w:iCs w:val="0"/>
-          <w:sz w:val="24"/>
-          <w:szCs w:val="24"/>
-        </w:rPr>
-      </w:pPr>
-      <w:bookmarkStart w:id="16" w:name="_Toc521070886"/>
-      <w:bookmarkStart w:id="17" w:name="_Ref520373754"/>
-      <w:r>
-        <w:rPr>
-          <w:rFonts w:ascii="Times New Roman" w:hAnsi="Times New Roman"/>
-          <w:bCs w:val="0"/>
-          <w:i w:val="0"/>
-          <w:iCs w:val="0"/>
-          <w:sz w:val="24"/>
-          <w:szCs w:val="24"/>
-        </w:rPr>
         <w:t>References</w:t>
       </w:r>
-      <w:bookmarkEnd w:id="16"/>
+      <w:bookmarkEnd w:id="15"/>
     </w:p>
     <w:p>
       <w:pPr>
@@ -3433,7 +2383,7 @@
           <w:sz w:val="20"/>
         </w:rPr>
       </w:pPr>
-      <w:bookmarkStart w:id="18" w:name="_Ref521406204"/>
+      <w:bookmarkStart w:id="17" w:name="_Ref521406204"/>
       <w:r>
         <w:rPr>
           <w:sz w:val="20"/>
@@ -3482,8 +2432,8 @@
         </w:rPr>
         <w:t>; 2017; A 3D Smoothed Particle Hydrodynamics model for erosional dam-break floods; International Journal of Computational Fluid Dynamics, 31(10):413-434; DOI 10.1080/10618562.2017.1422731</w:t>
       </w:r>
+      <w:bookmarkEnd w:id="16"/>
       <w:bookmarkEnd w:id="17"/>
-      <w:bookmarkEnd w:id="18"/>
     </w:p>
     <w:p>
       <w:pPr>
@@ -3497,7 +2447,7 @@
           <w:sz w:val="20"/>
         </w:rPr>
       </w:pPr>
-      <w:bookmarkStart w:id="19" w:name="_Ref521406207"/>
+      <w:bookmarkStart w:id="18" w:name="_Ref521406207"/>
       <w:r>
         <w:rPr>
           <w:sz w:val="20"/>
@@ -3546,7 +2496,7 @@
         </w:rPr>
         <w:t xml:space="preserve"> 17002102.</w:t>
       </w:r>
-      <w:bookmarkEnd w:id="19"/>
+      <w:bookmarkEnd w:id="18"/>
     </w:p>
     <w:p>
       <w:pPr>
@@ -3560,7 +2510,7 @@
           <w:sz w:val="20"/>
         </w:rPr>
       </w:pPr>
-      <w:bookmarkStart w:id="20" w:name="_Ref521406208"/>
+      <w:bookmarkStart w:id="19" w:name="_Ref521406208"/>
       <w:proofErr w:type="spellStart"/>
       <w:r>
         <w:rPr>
@@ -3587,7 +2537,58 @@
         <w:rPr>
           <w:sz w:val="20"/>
         </w:rPr>
-        <w:t>), https://github.com/Kitware/ParaView</w:t>
+        <w:t xml:space="preserve">), </w:t>
+      </w:r>
+      <w:r>
+        <w:rPr>
+          <w:sz w:val="20"/>
+        </w:rPr>
+        <w:t>https://github.com/Kitware/ParaView</w:t>
+      </w:r>
+      <w:bookmarkEnd w:id="19"/>
+    </w:p>
+    <w:p>
+      <w:pPr>
+        <w:pStyle w:val="Paragrafoelenco"/>
+        <w:numPr>
+          <w:ilvl w:val="0"/>
+          <w:numId w:val="44"/>
+        </w:numPr>
+        <w:jc w:val="both"/>
+        <w:rPr>
+          <w:sz w:val="20"/>
+        </w:rPr>
+      </w:pPr>
+      <w:bookmarkStart w:id="20" w:name="_Ref66436394"/>
+      <w:commentRangeStart w:id="21"/>
+      <w:r>
+        <w:rPr>
+          <w:sz w:val="20"/>
+        </w:rPr>
+        <w:t xml:space="preserve">SPHERA (RSE </w:t>
+      </w:r>
+      <w:proofErr w:type="spellStart"/>
+      <w:r>
+        <w:rPr>
+          <w:sz w:val="20"/>
+        </w:rPr>
+        <w:t>SpA</w:t>
+      </w:r>
+      <w:proofErr w:type="spellEnd"/>
+      <w:r>
+        <w:rPr>
+          <w:sz w:val="20"/>
+        </w:rPr>
+        <w:t>), https://github.com/AndreaAmicarelliRSE/SPHERA</w:t>
+      </w:r>
+      <w:commentRangeEnd w:id="21"/>
+      <w:r>
+        <w:rPr>
+          <w:rStyle w:val="Rimandocommento"/>
+          <w:rFonts w:ascii="Calibri" w:eastAsia="Calibri" w:hAnsi="Calibri"/>
+          <w:lang w:val="en-GB" w:eastAsia="en-US"/>
+        </w:rPr>
+        <w:commentReference w:id="21"/>
       </w:r>
       <w:bookmarkEnd w:id="20"/>
     </w:p>
@@ -3599,6 +2600,83 @@
     </w:sectPr>
   </w:body>
 </w:document>
+</file>
+
+<file path=word/comments.xml><?xml version="1.0" encoding="utf-8"?>
+<w:comments xmlns:wpc="http://schemas.microsoft.com/office/word/2010/wordprocessingCanvas" xmlns:mc="http://schemas.openxmlformats.org/markup-compatibility/2006" xmlns:o="urn:schemas-microsoft-com:office:office" xmlns:r="http://schemas.openxmlformats.org/officeDocument/2006/relationships" xmlns:m="http://schemas.openxmlformats.org/officeDocument/2006/math" xmlns:v="urn:schemas-microsoft-com:vml" xmlns:wp14="http://schemas.microsoft.com/office/word/2010/wordprocessingDrawing" xmlns:wp="http://schemas.openxmlformats.org/drawingml/2006/wordprocessingDrawing" xmlns:w10="urn:schemas-microsoft-com:office:word" xmlns:w="http://schemas.openxmlformats.org/wordprocessingml/2006/main" xmlns:w14="http://schemas.microsoft.com/office/word/2010/wordml" xmlns:wpg="http://schemas.microsoft.com/office/word/2010/wordprocessingGroup" xmlns:wpi="http://schemas.microsoft.com/office/word/2010/wordprocessingInk" xmlns:wne="http://schemas.microsoft.com/office/word/2006/wordml" xmlns:wps="http://schemas.microsoft.com/office/word/2010/wordprocessingShape" mc:Ignorable="w14 wp14">
+  <w:comment w:id="7" w:author="Amicarelli Andrea (RSE)" w:date="2021-03-12T10:11:00Z" w:initials="AA(">
+    <w:p>
+      <w:pPr>
+        <w:pStyle w:val="Testocommento"/>
+      </w:pPr>
+      <w:r>
+        <w:rPr>
+          <w:rStyle w:val="Rimandocommento"/>
+        </w:rPr>
+        <w:annotationRef/>
+      </w:r>
+      <w:r>
+        <w:t xml:space="preserve">The main part of this section has been moved into the documentation file of SPHERA (RSE </w:t>
+      </w:r>
+      <w:proofErr w:type="spellStart"/>
+      <w:r>
+        <w:t>SpA</w:t>
+      </w:r>
+      <w:proofErr w:type="spellEnd"/>
+      <w:r>
+        <w:t xml:space="preserve">). </w:t>
+      </w:r>
+    </w:p>
+  </w:comment>
+  <w:comment w:id="13" w:author="Amicarelli Andrea (RSE)" w:date="2021-03-12T10:14:00Z" w:initials="AA(">
+    <w:p>
+      <w:pPr>
+        <w:pStyle w:val="Testocommento"/>
+      </w:pPr>
+      <w:r>
+        <w:rPr>
+          <w:rStyle w:val="Rimandocommento"/>
+        </w:rPr>
+        <w:annotationRef/>
+      </w:r>
+      <w:r>
+        <w:t xml:space="preserve">The </w:t>
+      </w:r>
+      <w:r>
+        <w:t xml:space="preserve">section “Notes” </w:t>
+      </w:r>
+      <w:r>
+        <w:t xml:space="preserve">has been moved into the documentation file of SPHERA (RSE </w:t>
+      </w:r>
+      <w:proofErr w:type="spellStart"/>
+      <w:r>
+        <w:t>SpA</w:t>
+      </w:r>
+      <w:proofErr w:type="spellEnd"/>
+      <w:r>
+        <w:t>).</w:t>
+      </w:r>
+    </w:p>
+  </w:comment>
+  <w:comment w:id="21" w:author="Amicarelli Andrea (RSE)" w:date="2021-03-12T10:12:00Z" w:initials="AA(">
+    <w:p>
+      <w:pPr>
+        <w:pStyle w:val="Testocommento"/>
+      </w:pPr>
+      <w:r>
+        <w:rPr>
+          <w:rStyle w:val="Rimandocommento"/>
+        </w:rPr>
+        <w:annotationRef/>
+      </w:r>
+      <w:proofErr w:type="gramStart"/>
+      <w:r>
+        <w:t>new</w:t>
+      </w:r>
+      <w:proofErr w:type="gramEnd"/>
+    </w:p>
+  </w:comment>
+</w:comments>
 </file>
 
 <file path=word/numbering.xml><?xml version="1.0" encoding="utf-8"?>
@@ -10079,7 +9157,7 @@
 </file>
 
 <file path=customXml/itemProps1.xml><?xml version="1.0" encoding="utf-8"?>
-<ds:datastoreItem xmlns:ds="http://schemas.openxmlformats.org/officeDocument/2006/customXml" ds:itemID="{5CFE6135-8C20-445E-B9F2-B1264A01C456}">
+<ds:datastoreItem xmlns:ds="http://schemas.openxmlformats.org/officeDocument/2006/customXml" ds:itemID="{00451A84-04C0-4FD6-ABB2-F2C77742A6E1}">
   <ds:schemaRefs>
     <ds:schemaRef ds:uri="http://schemas.openxmlformats.org/officeDocument/2006/bibliography"/>
   </ds:schemaRefs>

</xml_diff>